<commit_message>
Improved Bookmark error reporting.
</commit_message>
<xml_diff>
--- a/tests/org.obeonetwork.m2doc.tests/resources/bookmark/invalidBookmarkName/invalidBookmarkName-expected-generation.docx
+++ b/tests/org.obeonetwork.m2doc.tests/resources/bookmark/invalidBookmarkName/invalidBookmarkName-expected-generation.docx
@@ -29,23 +29,23 @@
         <w:t>dangling reference for bookmark bookmark1</w:t>
       </w:r>
       <w:r/>
-      <w:r w:rsidR="769BF8371A4C40F68571BC021DC16506">
+      <w:r w:rsidR="57FEA818ED87B1744759BA331733CFC9">
         <w:fldChar w:fldCharType="begin"/>
       </w:r>
-      <w:r w:rsidR="769BF8371A4C40F68571BC021DC16506">
+      <w:r w:rsidR="57FEA818ED87B1744759BA331733CFC9">
         <w:instrText xml:space="preserve"/>
       </w:r>
-      <w:r w:rsidR="769BF8371A4C40F68571BC021DC16506">
+      <w:r w:rsidR="57FEA818ED87B1744759BA331733CFC9">
         <w:fldChar w:fldCharType="separate"/>
       </w:r>
-      <w:r w:rsidR="769BF8371A4C40F68571BC021DC16506">
+      <w:r w:rsidR="57FEA818ED87B1744759BA331733CFC9">
         <w:rPr>
           <w:b w:val="true"/>
           <w:noProof/>
         </w:rPr>
         <w:t>a reference to bookmark1</w:t>
       </w:r>
-      <w:r w:rsidR="769BF8371A4C40F68571BC021DC16506">
+      <w:r w:rsidR="57FEA818ED87B1744759BA331733CFC9">
         <w:fldChar w:fldCharType="end"/>
       </w:r>
     </w:p>
@@ -93,7 +93,7 @@
           <w:b w:val="true"/>
           <w:color w:val="FF0000"/>
         </w:rPr>
-        <w:t>Syntax error in AQL expression: Expression "self." is invalid: missing feature access or service call</w:t>
+        <w:t>Invalid bookmark statement: Expression "self." is invalid: missing feature access or service call</w:t>
       </w:r>
       <w:r>
         <w:fldChar w:fldCharType="begin"/>
@@ -134,23 +134,23 @@
         <w:t>dangling reference for bookmark bookmark1</w:t>
       </w:r>
       <w:r/>
-      <w:r w:rsidR="769BF8371A4C40F68571BC021DC16506">
+      <w:r w:rsidR="57FEA818ED87B1744759BA331733CFC9">
         <w:fldChar w:fldCharType="begin"/>
       </w:r>
-      <w:r w:rsidR="769BF8371A4C40F68571BC021DC16506">
+      <w:r w:rsidR="57FEA818ED87B1744759BA331733CFC9">
         <w:instrText xml:space="preserve"/>
       </w:r>
-      <w:r w:rsidR="769BF8371A4C40F68571BC021DC16506">
+      <w:r w:rsidR="57FEA818ED87B1744759BA331733CFC9">
         <w:fldChar w:fldCharType="separate"/>
       </w:r>
-      <w:r w:rsidR="769BF8371A4C40F68571BC021DC16506">
+      <w:r w:rsidR="57FEA818ED87B1744759BA331733CFC9">
         <w:rPr>
           <w:b w:val="true"/>
           <w:noProof/>
         </w:rPr>
         <w:t>a reference to bookmark1</w:t>
       </w:r>
-      <w:r w:rsidR="769BF8371A4C40F68571BC021DC16506">
+      <w:r w:rsidR="57FEA818ED87B1744759BA331733CFC9">
         <w:fldChar w:fldCharType="end"/>
       </w:r>
       <w:r>

</xml_diff>